<commit_message>
Change "register" to "click here to create account"
</commit_message>
<xml_diff>
--- a/quick_start.docx
+++ b/quick_start.docx
@@ -73,13 +73,13 @@
           <w:r>
             <w:fldChar w:fldCharType="separate"/>
           </w:r>
-          <w:hyperlink w:anchor="_Toc436560623" w:history="1">
+          <w:hyperlink w:anchor="_Toc448216581" w:history="1">
             <w:r>
               <w:rPr>
                 <w:rStyle w:val="Hyperlink"/>
                 <w:noProof/>
               </w:rPr>
-              <w:t>Registration</w:t>
+              <w:t>Registration/Creating an account</w:t>
             </w:r>
             <w:r>
               <w:rPr>
@@ -100,7 +100,7 @@
                 <w:noProof/>
                 <w:webHidden/>
               </w:rPr>
-              <w:instrText xml:space="preserve"> PAGEREF _Toc436560623 \h </w:instrText>
+              <w:instrText xml:space="preserve"> PAGEREF _Toc448216581 \h </w:instrText>
             </w:r>
             <w:r>
               <w:rPr>
@@ -143,7 +143,7 @@
               <w:lang w:eastAsia="en-GB"/>
             </w:rPr>
           </w:pPr>
-          <w:hyperlink w:anchor="_Toc436560624" w:history="1">
+          <w:hyperlink w:anchor="_Toc448216582" w:history="1">
             <w:r>
               <w:rPr>
                 <w:rStyle w:val="Hyperlink"/>
@@ -170,7 +170,7 @@
                 <w:noProof/>
                 <w:webHidden/>
               </w:rPr>
-              <w:instrText xml:space="preserve"> PAGEREF _Toc436560624 \h </w:instrText>
+              <w:instrText xml:space="preserve"> PAGEREF _Toc448216582 \h </w:instrText>
             </w:r>
             <w:r>
               <w:rPr>
@@ -213,7 +213,7 @@
               <w:lang w:eastAsia="en-GB"/>
             </w:rPr>
           </w:pPr>
-          <w:hyperlink w:anchor="_Toc436560625" w:history="1">
+          <w:hyperlink w:anchor="_Toc448216583" w:history="1">
             <w:r>
               <w:rPr>
                 <w:rStyle w:val="Hyperlink"/>
@@ -240,7 +240,7 @@
                 <w:noProof/>
                 <w:webHidden/>
               </w:rPr>
-              <w:instrText xml:space="preserve"> PAGEREF _Toc436560625 \h </w:instrText>
+              <w:instrText xml:space="preserve"> PAGEREF _Toc448216583 \h </w:instrText>
             </w:r>
             <w:r>
               <w:rPr>
@@ -283,7 +283,7 @@
               <w:lang w:eastAsia="en-GB"/>
             </w:rPr>
           </w:pPr>
-          <w:hyperlink w:anchor="_Toc436560626" w:history="1">
+          <w:hyperlink w:anchor="_Toc448216584" w:history="1">
             <w:r>
               <w:rPr>
                 <w:rStyle w:val="Hyperlink"/>
@@ -310,7 +310,7 @@
                 <w:noProof/>
                 <w:webHidden/>
               </w:rPr>
-              <w:instrText xml:space="preserve"> PAGEREF _Toc436560626 \h </w:instrText>
+              <w:instrText xml:space="preserve"> PAGEREF _Toc448216584 \h </w:instrText>
             </w:r>
             <w:r>
               <w:rPr>
@@ -362,17 +362,22 @@
       <w:r>
         <w:br w:type="page"/>
       </w:r>
+      <w:bookmarkStart w:id="0" w:name="_GoBack"/>
+      <w:bookmarkEnd w:id="0"/>
     </w:p>
     <w:p>
       <w:pPr>
         <w:pStyle w:val="Heading1"/>
       </w:pPr>
-      <w:bookmarkStart w:id="0" w:name="_Toc436560623"/>
+      <w:bookmarkStart w:id="1" w:name="_Toc448216581"/>
       <w:r>
         <w:lastRenderedPageBreak/>
         <w:t>Registration</w:t>
       </w:r>
-      <w:bookmarkEnd w:id="0"/>
+      <w:r>
+        <w:t>/Creating an account</w:t>
+      </w:r>
+      <w:bookmarkEnd w:id="1"/>
     </w:p>
     <w:p>
       <w:r>
@@ -424,10 +429,10 @@
           <w:lang w:eastAsia="en-GB"/>
         </w:rPr>
         <w:drawing>
-          <wp:inline distT="0" distB="0" distL="0" distR="0" wp14:anchorId="08E84B95" wp14:editId="1ECE8148">
-            <wp:extent cx="3571429" cy="5971429"/>
+          <wp:inline distT="0" distB="0" distL="0" distR="0" wp14:anchorId="1496A421" wp14:editId="4E15483F">
+            <wp:extent cx="3571429" cy="6352381"/>
             <wp:effectExtent l="0" t="0" r="0" b="0"/>
-            <wp:docPr id="2" name="Picture 2"/>
+            <wp:docPr id="5" name="Picture 5"/>
             <wp:cNvGraphicFramePr>
               <a:graphicFrameLocks xmlns:a="http://schemas.openxmlformats.org/drawingml/2006/main" noChangeAspect="1"/>
             </wp:cNvGraphicFramePr>
@@ -447,7 +452,7 @@
                   <pic:spPr>
                     <a:xfrm>
                       <a:off x="0" y="0"/>
-                      <a:ext cx="3571429" cy="5971429"/>
+                      <a:ext cx="3571429" cy="6352381"/>
                     </a:xfrm>
                     <a:prstGeom prst="rect">
                       <a:avLst/>
@@ -465,7 +470,11 @@
         <w:t>If you use Social Media regularly, you may find it convenient to register with your Twitter, Facebook or Google account simply by clicking the relevant button and following the instructions.</w:t>
       </w:r>
       <w:r>
-        <w:t xml:space="preserve"> This is known as using a “Social Media passport”</w:t>
+        <w:t xml:space="preserve"> This is </w:t>
+      </w:r>
+      <w:r>
+        <w:lastRenderedPageBreak/>
+        <w:t>known as using a “Social Media passport”</w:t>
       </w:r>
       <w:r>
         <w:t>.</w:t>
@@ -473,14 +482,12 @@
       <w:r>
         <w:t xml:space="preserve"> Alternatively you can register manually by clicking “</w:t>
       </w:r>
-      <w:bookmarkStart w:id="1" w:name="_GoBack"/>
       <w:r>
         <w:rPr>
           <w:b/>
         </w:rPr>
-        <w:t>Register</w:t>
-      </w:r>
-      <w:bookmarkEnd w:id="1"/>
+        <w:t>Click here to create an account</w:t>
+      </w:r>
       <w:r>
         <w:t>”</w:t>
       </w:r>
@@ -490,7 +497,6 @@
     </w:p>
     <w:p>
       <w:r>
-        <w:lastRenderedPageBreak/>
         <w:t>The following screen is then shown. You must complete all the fields whose label is flagged with an asterisk. Some fields will be already filled in if you have used a Social Media passport.</w:t>
       </w:r>
       <w:r>
@@ -629,7 +635,7 @@
       <w:pPr>
         <w:pStyle w:val="Heading1"/>
       </w:pPr>
-      <w:bookmarkStart w:id="2" w:name="_Toc436560624"/>
+      <w:bookmarkStart w:id="2" w:name="_Toc448216582"/>
       <w:r>
         <w:lastRenderedPageBreak/>
         <w:t>Booking in</w:t>
@@ -854,7 +860,7 @@
       <w:pPr>
         <w:pStyle w:val="Heading1"/>
       </w:pPr>
-      <w:bookmarkStart w:id="3" w:name="_Toc436560625"/>
+      <w:bookmarkStart w:id="3" w:name="_Toc448216583"/>
       <w:r>
         <w:lastRenderedPageBreak/>
         <w:t>Managing your bookings</w:t>
@@ -1090,7 +1096,7 @@
       <w:pPr>
         <w:pStyle w:val="Heading1"/>
       </w:pPr>
-      <w:bookmarkStart w:id="4" w:name="_Toc436560626"/>
+      <w:bookmarkStart w:id="4" w:name="_Toc448216584"/>
       <w:r>
         <w:lastRenderedPageBreak/>
         <w:t>Managing your profile</w:t>
@@ -2378,7 +2384,7 @@
 </file>
 
 <file path=customXml/itemProps1.xml><?xml version="1.0" encoding="utf-8"?>
-<ds:datastoreItem xmlns:ds="http://schemas.openxmlformats.org/officeDocument/2006/customXml" ds:itemID="{3836E9E5-49C0-4BB1-A3A9-B18DB59E24DC}">
+<ds:datastoreItem xmlns:ds="http://schemas.openxmlformats.org/officeDocument/2006/customXml" ds:itemID="{2B6FF110-95E5-4317-AA64-B764252658BC}">
   <ds:schemaRefs>
     <ds:schemaRef ds:uri="http://schemas.openxmlformats.org/officeDocument/2006/bibliography"/>
   </ds:schemaRefs>

</xml_diff>

<commit_message>
Change to account creation link
</commit_message>
<xml_diff>
--- a/quick_start.docx
+++ b/quick_start.docx
@@ -362,14 +362,12 @@
       <w:r>
         <w:br w:type="page"/>
       </w:r>
-      <w:bookmarkStart w:id="0" w:name="_GoBack"/>
-      <w:bookmarkEnd w:id="0"/>
     </w:p>
     <w:p>
       <w:pPr>
         <w:pStyle w:val="Heading1"/>
       </w:pPr>
-      <w:bookmarkStart w:id="1" w:name="_Toc448216581"/>
+      <w:bookmarkStart w:id="0" w:name="_Toc448216581"/>
       <w:r>
         <w:lastRenderedPageBreak/>
         <w:t>Registration</w:t>
@@ -377,7 +375,7 @@
       <w:r>
         <w:t>/Creating an account</w:t>
       </w:r>
-      <w:bookmarkEnd w:id="1"/>
+      <w:bookmarkEnd w:id="0"/>
     </w:p>
     <w:p>
       <w:r>
@@ -429,10 +427,10 @@
           <w:lang w:eastAsia="en-GB"/>
         </w:rPr>
         <w:drawing>
-          <wp:inline distT="0" distB="0" distL="0" distR="0" wp14:anchorId="1496A421" wp14:editId="4E15483F">
+          <wp:inline distT="0" distB="0" distL="0" distR="0" wp14:anchorId="6F322251" wp14:editId="5C34AF26">
             <wp:extent cx="3571429" cy="6352381"/>
             <wp:effectExtent l="0" t="0" r="0" b="0"/>
-            <wp:docPr id="5" name="Picture 5"/>
+            <wp:docPr id="2" name="Picture 2"/>
             <wp:cNvGraphicFramePr>
               <a:graphicFrameLocks xmlns:a="http://schemas.openxmlformats.org/drawingml/2006/main" noChangeAspect="1"/>
             </wp:cNvGraphicFramePr>
@@ -486,7 +484,15 @@
         <w:rPr>
           <w:b/>
         </w:rPr>
-        <w:t>Click here to create an account</w:t>
+        <w:t>C</w:t>
+      </w:r>
+      <w:bookmarkStart w:id="1" w:name="_GoBack"/>
+      <w:bookmarkEnd w:id="1"/>
+      <w:r>
+        <w:rPr>
+          <w:b/>
+        </w:rPr>
+        <w:t>reate an account</w:t>
       </w:r>
       <w:r>
         <w:t>”</w:t>
@@ -2384,7 +2390,7 @@
 </file>
 
 <file path=customXml/itemProps1.xml><?xml version="1.0" encoding="utf-8"?>
-<ds:datastoreItem xmlns:ds="http://schemas.openxmlformats.org/officeDocument/2006/customXml" ds:itemID="{2B6FF110-95E5-4317-AA64-B764252658BC}">
+<ds:datastoreItem xmlns:ds="http://schemas.openxmlformats.org/officeDocument/2006/customXml" ds:itemID="{F9708BD2-1723-4259-A58F-4BCFD9578229}">
   <ds:schemaRefs>
     <ds:schemaRef ds:uri="http://schemas.openxmlformats.org/officeDocument/2006/bibliography"/>
   </ds:schemaRefs>

</xml_diff>